<commit_message>
Changes on use cases
.
</commit_message>
<xml_diff>
--- a/documentation/3.REQUIREMENT SPECIFICATIONS(FULL PART).docx
+++ b/documentation/3.REQUIREMENT SPECIFICATIONS(FULL PART).docx
@@ -666,8 +666,18 @@
           <w:szCs w:val="28"/>
           <w:lang w:val="en-US"/>
         </w:rPr>
-        <w:t xml:space="preserve"> i</w:t>
-      </w:r>
+        <w:t xml:space="preserve"> </w:t>
+      </w:r>
+      <w:proofErr w:type="spellStart"/>
+      <w:r>
+        <w:rPr>
+          <w:sz w:val="28"/>
+          <w:szCs w:val="28"/>
+          <w:lang w:val="en-US"/>
+        </w:rPr>
+        <w:t>i</w:t>
+      </w:r>
+      <w:proofErr w:type="spellEnd"/>
       <w:r>
         <w:rPr>
           <w:sz w:val="28"/>
@@ -785,9 +795,36 @@
         <w:rPr>
           <w:sz w:val="28"/>
           <w:szCs w:val="28"/>
-          <w:lang w:val="en-US"/>
-        </w:rPr>
-      </w:pPr>
+          <w:u w:val="single"/>
+          <w:lang w:val="en-US"/>
+        </w:rPr>
+      </w:pPr>
+      <w:r>
+        <w:rPr>
+          <w:sz w:val="28"/>
+          <w:szCs w:val="28"/>
+          <w:lang w:val="en-US"/>
+        </w:rPr>
+        <w:t>--</w:t>
+      </w:r>
+      <w:r>
+        <w:rPr>
+          <w:sz w:val="28"/>
+          <w:szCs w:val="28"/>
+          <w:u w:val="single"/>
+          <w:lang w:val="en-US"/>
+        </w:rPr>
+        <w:t>Breakdown:</w:t>
+      </w:r>
+      <w:r>
+        <w:rPr>
+          <w:sz w:val="28"/>
+          <w:szCs w:val="28"/>
+          <w:u w:val="single"/>
+          <w:lang w:val="en-US"/>
+        </w:rPr>
+        <w:t xml:space="preserve"> </w:t>
+      </w:r>
     </w:p>
     <w:p>
       <w:pPr>
@@ -799,219 +836,41 @@
         <w:rPr>
           <w:sz w:val="28"/>
           <w:szCs w:val="28"/>
-          <w:u w:val="single"/>
-          <w:lang w:val="en-US"/>
-        </w:rPr>
-      </w:pPr>
-      <w:r>
-        <w:rPr>
-          <w:sz w:val="28"/>
-          <w:szCs w:val="28"/>
-          <w:u w:val="single"/>
-          <w:lang w:val="en-US"/>
-        </w:rPr>
-        <w:t>Book Flight</w:t>
-      </w:r>
-      <w:r>
-        <w:rPr>
-          <w:sz w:val="28"/>
-          <w:szCs w:val="28"/>
-          <w:u w:val="single"/>
-          <w:lang w:val="en-US"/>
-        </w:rPr>
-        <w:t>:</w:t>
-      </w:r>
-    </w:p>
-    <w:p>
-      <w:pPr>
-        <w:pStyle w:val="ListParagraph"/>
-        <w:rPr>
-          <w:sz w:val="28"/>
-          <w:szCs w:val="28"/>
-          <w:lang w:val="en-US"/>
-        </w:rPr>
-      </w:pPr>
-      <w:r>
-        <w:rPr>
-          <w:sz w:val="28"/>
-          <w:szCs w:val="28"/>
-          <w:lang w:val="en-US"/>
-        </w:rPr>
-        <w:t>--</w:t>
-      </w:r>
-      <w:r>
-        <w:rPr>
-          <w:sz w:val="28"/>
-          <w:szCs w:val="28"/>
-          <w:lang w:val="en-US"/>
-        </w:rPr>
-        <w:t>As a</w:t>
-      </w:r>
-      <w:r>
-        <w:rPr>
-          <w:sz w:val="28"/>
-          <w:szCs w:val="28"/>
-          <w:lang w:val="en-US"/>
-        </w:rPr>
-        <w:t xml:space="preserve"> passenger</w:t>
-      </w:r>
-      <w:r>
-        <w:rPr>
-          <w:sz w:val="28"/>
-          <w:szCs w:val="28"/>
-          <w:lang w:val="en-US"/>
-        </w:rPr>
-        <w:t xml:space="preserve"> I</w:t>
-      </w:r>
-      <w:r>
-        <w:rPr>
-          <w:sz w:val="28"/>
-          <w:szCs w:val="28"/>
-          <w:lang w:val="en-US"/>
-        </w:rPr>
-        <w:t xml:space="preserve"> can book a flight by</w:t>
-      </w:r>
-      <w:r>
-        <w:rPr>
-          <w:sz w:val="28"/>
-          <w:szCs w:val="28"/>
-          <w:lang w:val="en-US"/>
-        </w:rPr>
-        <w:t xml:space="preserve"> select</w:t>
-      </w:r>
-      <w:r>
-        <w:rPr>
-          <w:sz w:val="28"/>
-          <w:szCs w:val="28"/>
-          <w:lang w:val="en-US"/>
-        </w:rPr>
-        <w:t xml:space="preserve">ing </w:t>
-      </w:r>
-      <w:r>
-        <w:rPr>
-          <w:sz w:val="28"/>
-          <w:szCs w:val="28"/>
-          <w:lang w:val="en-US"/>
-        </w:rPr>
-        <w:t xml:space="preserve">a flight from the list, </w:t>
-      </w:r>
-      <w:r>
-        <w:rPr>
-          <w:sz w:val="28"/>
-          <w:szCs w:val="28"/>
-          <w:lang w:val="en-US"/>
-        </w:rPr>
-        <w:t>you have to</w:t>
-      </w:r>
-      <w:r>
-        <w:rPr>
-          <w:sz w:val="28"/>
-          <w:szCs w:val="28"/>
-          <w:lang w:val="en-US"/>
-        </w:rPr>
-        <w:t xml:space="preserve"> provide personal information and payment details, </w:t>
-      </w:r>
-      <w:r>
-        <w:rPr>
-          <w:sz w:val="28"/>
-          <w:szCs w:val="28"/>
-          <w:lang w:val="en-US"/>
-        </w:rPr>
-        <w:t>so</w:t>
-      </w:r>
-      <w:r>
-        <w:rPr>
-          <w:sz w:val="28"/>
-          <w:szCs w:val="28"/>
-          <w:lang w:val="en-US"/>
-        </w:rPr>
-        <w:t xml:space="preserve"> the system </w:t>
-      </w:r>
-      <w:r>
-        <w:rPr>
-          <w:sz w:val="28"/>
-          <w:szCs w:val="28"/>
-          <w:lang w:val="en-US"/>
-        </w:rPr>
-        <w:t xml:space="preserve">can </w:t>
-      </w:r>
-      <w:r>
-        <w:rPr>
-          <w:sz w:val="28"/>
-          <w:szCs w:val="28"/>
-          <w:lang w:val="en-US"/>
-        </w:rPr>
-        <w:t>confirm the booking and issue a ticket.</w:t>
-      </w:r>
-    </w:p>
-    <w:p>
-      <w:pPr>
-        <w:pStyle w:val="ListParagraph"/>
-        <w:rPr>
-          <w:sz w:val="28"/>
-          <w:szCs w:val="28"/>
-          <w:lang w:val="en-US"/>
-        </w:rPr>
-      </w:pPr>
-      <w:r>
-        <w:rPr>
-          <w:sz w:val="28"/>
-          <w:szCs w:val="28"/>
-          <w:lang w:val="en-US"/>
-        </w:rPr>
-        <w:t>--</w:t>
-      </w:r>
-      <w:r>
-        <w:rPr>
-          <w:sz w:val="28"/>
-          <w:szCs w:val="28"/>
-          <w:u w:val="single"/>
-          <w:lang w:val="en-US"/>
-        </w:rPr>
-        <w:t>Textual Description</w:t>
-      </w:r>
-      <w:r>
-        <w:rPr>
-          <w:sz w:val="28"/>
-          <w:szCs w:val="28"/>
-          <w:lang w:val="en-US"/>
-        </w:rPr>
-        <w:t xml:space="preserve">: </w:t>
-      </w:r>
-      <w:r>
-        <w:rPr>
-          <w:sz w:val="28"/>
-          <w:szCs w:val="28"/>
-          <w:lang w:val="en-US"/>
-        </w:rPr>
-        <w:t xml:space="preserve">The passenger </w:t>
-      </w:r>
-      <w:r>
-        <w:rPr>
-          <w:sz w:val="28"/>
-          <w:szCs w:val="28"/>
-          <w:lang w:val="en-US"/>
-        </w:rPr>
-        <w:t>selects a flight from the list, insert its personal information and payment details</w:t>
-      </w:r>
-      <w:r>
-        <w:rPr>
-          <w:sz w:val="28"/>
-          <w:szCs w:val="28"/>
-          <w:lang w:val="en-US"/>
-        </w:rPr>
-        <w:t>, the system retrieves the information and books the flight , sending feedback later on.</w:t>
-      </w:r>
-    </w:p>
-    <w:p>
-      <w:pPr>
-        <w:pStyle w:val="ListParagraph"/>
-        <w:rPr>
-          <w:sz w:val="28"/>
-          <w:szCs w:val="28"/>
-          <w:lang w:val="en-US"/>
-        </w:rPr>
-      </w:pPr>
+          <w:lang w:val="en-US"/>
+        </w:rPr>
+      </w:pPr>
+      <w:r>
+        <w:rPr>
+          <w:sz w:val="28"/>
+          <w:szCs w:val="28"/>
+          <w:lang w:val="en-US"/>
+        </w:rPr>
+        <w:t xml:space="preserve">As a passenger </w:t>
+      </w:r>
+      <w:r>
+        <w:rPr>
+          <w:sz w:val="28"/>
+          <w:szCs w:val="28"/>
+          <w:lang w:val="en-US"/>
+        </w:rPr>
+        <w:t>I can enter my desired departure and arrival destinations</w:t>
+      </w:r>
+      <w:r>
+        <w:rPr>
+          <w:sz w:val="28"/>
+          <w:szCs w:val="28"/>
+          <w:lang w:val="en-US"/>
+        </w:rPr>
+        <w:t xml:space="preserve"> by </w:t>
+      </w:r>
+      <w:r>
+        <w:rPr>
+          <w:sz w:val="28"/>
+          <w:szCs w:val="28"/>
+          <w:lang w:val="en-US"/>
+        </w:rPr>
+        <w:t xml:space="preserve">typing in the corresponding box </w:t>
+      </w:r>
     </w:p>
     <w:p>
       <w:pPr>
@@ -1023,274 +882,41 @@
         <w:rPr>
           <w:sz w:val="28"/>
           <w:szCs w:val="28"/>
-          <w:u w:val="single"/>
-          <w:lang w:val="en-US"/>
-        </w:rPr>
-      </w:pPr>
-      <w:r>
-        <w:rPr>
-          <w:sz w:val="28"/>
-          <w:szCs w:val="28"/>
-          <w:u w:val="single"/>
-          <w:lang w:val="en-US"/>
-        </w:rPr>
-        <w:t>Cancel Reservation:</w:t>
-      </w:r>
-    </w:p>
-    <w:p>
-      <w:pPr>
-        <w:pStyle w:val="ListParagraph"/>
-        <w:rPr>
-          <w:sz w:val="28"/>
-          <w:szCs w:val="28"/>
-          <w:lang w:val="en-US"/>
-        </w:rPr>
-      </w:pPr>
-      <w:r>
-        <w:rPr>
-          <w:sz w:val="28"/>
-          <w:szCs w:val="28"/>
-          <w:lang w:val="en-US"/>
-        </w:rPr>
-        <w:t>--</w:t>
-      </w:r>
-      <w:r>
-        <w:rPr>
-          <w:sz w:val="28"/>
-          <w:szCs w:val="28"/>
-          <w:lang w:val="en-US"/>
-        </w:rPr>
-        <w:t xml:space="preserve">As a </w:t>
-      </w:r>
-      <w:r>
-        <w:rPr>
-          <w:sz w:val="28"/>
-          <w:szCs w:val="28"/>
-          <w:lang w:val="en-US"/>
-        </w:rPr>
-        <w:t>passenger</w:t>
-      </w:r>
-      <w:r>
-        <w:rPr>
-          <w:sz w:val="28"/>
-          <w:szCs w:val="28"/>
-          <w:lang w:val="en-US"/>
-        </w:rPr>
-        <w:t xml:space="preserve"> i</w:t>
-      </w:r>
-      <w:r>
-        <w:rPr>
-          <w:sz w:val="28"/>
-          <w:szCs w:val="28"/>
-          <w:lang w:val="en-US"/>
-        </w:rPr>
-        <w:t xml:space="preserve"> can cancel an existing flight reservation</w:t>
-      </w:r>
-      <w:r>
-        <w:rPr>
-          <w:sz w:val="28"/>
-          <w:szCs w:val="28"/>
-          <w:lang w:val="en-US"/>
-        </w:rPr>
-        <w:t xml:space="preserve"> by</w:t>
-      </w:r>
-      <w:r>
-        <w:rPr>
-          <w:sz w:val="28"/>
-          <w:szCs w:val="28"/>
-          <w:lang w:val="en-US"/>
-        </w:rPr>
-        <w:t xml:space="preserve"> log</w:t>
-      </w:r>
-      <w:r>
-        <w:rPr>
-          <w:sz w:val="28"/>
-          <w:szCs w:val="28"/>
-          <w:lang w:val="en-US"/>
-        </w:rPr>
-        <w:t xml:space="preserve">ging </w:t>
-      </w:r>
-      <w:r>
-        <w:rPr>
-          <w:sz w:val="28"/>
-          <w:szCs w:val="28"/>
-          <w:lang w:val="en-US"/>
-        </w:rPr>
-        <w:t xml:space="preserve">into </w:t>
-      </w:r>
-      <w:r>
-        <w:rPr>
-          <w:sz w:val="28"/>
-          <w:szCs w:val="28"/>
-          <w:lang w:val="en-US"/>
-        </w:rPr>
-        <w:t>my</w:t>
-      </w:r>
-      <w:r>
-        <w:rPr>
-          <w:sz w:val="28"/>
-          <w:szCs w:val="28"/>
-          <w:lang w:val="en-US"/>
-        </w:rPr>
-        <w:t xml:space="preserve"> account</w:t>
-      </w:r>
-      <w:r>
-        <w:rPr>
-          <w:sz w:val="28"/>
-          <w:szCs w:val="28"/>
-          <w:lang w:val="en-US"/>
-        </w:rPr>
-        <w:t xml:space="preserve">, </w:t>
-      </w:r>
-      <w:r>
-        <w:rPr>
-          <w:sz w:val="28"/>
-          <w:szCs w:val="28"/>
-          <w:lang w:val="en-US"/>
-        </w:rPr>
-        <w:t>then</w:t>
-      </w:r>
-      <w:r>
-        <w:rPr>
-          <w:sz w:val="28"/>
-          <w:szCs w:val="28"/>
-          <w:lang w:val="en-US"/>
-        </w:rPr>
-        <w:t xml:space="preserve"> select the reservation to cancel</w:t>
-      </w:r>
-      <w:r>
-        <w:rPr>
-          <w:sz w:val="28"/>
-          <w:szCs w:val="28"/>
-          <w:lang w:val="en-US"/>
-        </w:rPr>
-        <w:t xml:space="preserve"> </w:t>
-      </w:r>
-      <w:r>
-        <w:rPr>
-          <w:sz w:val="28"/>
-          <w:szCs w:val="28"/>
-          <w:lang w:val="en-US"/>
-        </w:rPr>
-        <w:t>, so</w:t>
-      </w:r>
-      <w:r>
-        <w:rPr>
-          <w:sz w:val="28"/>
-          <w:szCs w:val="28"/>
-          <w:lang w:val="en-US"/>
-        </w:rPr>
-        <w:t xml:space="preserve"> </w:t>
-      </w:r>
-      <w:r>
-        <w:rPr>
-          <w:sz w:val="28"/>
-          <w:szCs w:val="28"/>
-          <w:lang w:val="en-US"/>
-        </w:rPr>
-        <w:t xml:space="preserve">that </w:t>
-      </w:r>
-      <w:r>
-        <w:rPr>
-          <w:sz w:val="28"/>
-          <w:szCs w:val="28"/>
-          <w:lang w:val="en-US"/>
-        </w:rPr>
-        <w:t>t</w:t>
-      </w:r>
-      <w:r>
-        <w:rPr>
-          <w:sz w:val="28"/>
-          <w:szCs w:val="28"/>
-          <w:lang w:val="en-US"/>
-        </w:rPr>
-        <w:t>he system</w:t>
-      </w:r>
-      <w:r>
-        <w:rPr>
-          <w:sz w:val="28"/>
-          <w:szCs w:val="28"/>
-          <w:lang w:val="en-US"/>
-        </w:rPr>
-        <w:t xml:space="preserve"> will</w:t>
-      </w:r>
-      <w:r>
-        <w:rPr>
-          <w:sz w:val="28"/>
-          <w:szCs w:val="28"/>
-          <w:lang w:val="en-US"/>
-        </w:rPr>
-        <w:t xml:space="preserve"> cancel the reservation and process any refunds</w:t>
-      </w:r>
-      <w:r>
-        <w:rPr>
-          <w:sz w:val="28"/>
-          <w:szCs w:val="28"/>
-          <w:lang w:val="en-US"/>
-        </w:rPr>
-        <w:t>.</w:t>
-      </w:r>
-    </w:p>
-    <w:p>
-      <w:pPr>
-        <w:pStyle w:val="ListParagraph"/>
-        <w:rPr>
-          <w:sz w:val="28"/>
-          <w:szCs w:val="28"/>
-          <w:lang w:val="en-US"/>
-        </w:rPr>
-      </w:pPr>
-      <w:r>
-        <w:rPr>
-          <w:sz w:val="28"/>
-          <w:szCs w:val="28"/>
-          <w:lang w:val="en-US"/>
-        </w:rPr>
-        <w:t>--</w:t>
-      </w:r>
-      <w:r>
-        <w:rPr>
-          <w:sz w:val="28"/>
-          <w:szCs w:val="28"/>
-          <w:u w:val="single"/>
-          <w:lang w:val="en-US"/>
-        </w:rPr>
-        <w:t>Textual Description</w:t>
-      </w:r>
-      <w:r>
-        <w:rPr>
-          <w:sz w:val="28"/>
-          <w:szCs w:val="28"/>
-          <w:lang w:val="en-US"/>
-        </w:rPr>
-        <w:t xml:space="preserve">: </w:t>
-      </w:r>
-      <w:r>
-        <w:rPr>
-          <w:sz w:val="28"/>
-          <w:szCs w:val="28"/>
-          <w:lang w:val="en-US"/>
-        </w:rPr>
-        <w:t xml:space="preserve">The passenger can cancel the existing flight he/she </w:t>
-      </w:r>
-      <w:r>
-        <w:rPr>
-          <w:sz w:val="28"/>
-          <w:szCs w:val="28"/>
-          <w:lang w:val="en-US"/>
-        </w:rPr>
-        <w:t>booked , and the system will return refunds.</w:t>
-      </w:r>
-    </w:p>
-    <w:p>
-      <w:pPr>
-        <w:pStyle w:val="ListParagraph"/>
-        <w:rPr>
-          <w:sz w:val="28"/>
-          <w:szCs w:val="28"/>
-          <w:lang w:val="en-US"/>
-        </w:rPr>
-      </w:pPr>
+          <w:lang w:val="en-US"/>
+        </w:rPr>
+      </w:pPr>
+      <w:r>
+        <w:rPr>
+          <w:sz w:val="28"/>
+          <w:szCs w:val="28"/>
+          <w:lang w:val="en-US"/>
+        </w:rPr>
+        <w:t xml:space="preserve">As a passenger I can </w:t>
+      </w:r>
+      <w:r>
+        <w:rPr>
+          <w:sz w:val="28"/>
+          <w:szCs w:val="28"/>
+          <w:lang w:val="en-US"/>
+        </w:rPr>
+        <w:t xml:space="preserve">enter </w:t>
+      </w:r>
+      <w:r>
+        <w:rPr>
+          <w:sz w:val="28"/>
+          <w:szCs w:val="28"/>
+          <w:lang w:val="en-US"/>
+        </w:rPr>
+        <w:t xml:space="preserve">the date that I want to fly </w:t>
+      </w:r>
+      <w:r>
+        <w:rPr>
+          <w:sz w:val="28"/>
+          <w:szCs w:val="28"/>
+          <w:lang w:val="en-US"/>
+        </w:rPr>
+        <w:t>, via clicking on the desired date in the calendar picker.</w:t>
+      </w:r>
     </w:p>
     <w:p>
       <w:pPr>
@@ -1302,174 +928,56 @@
         <w:rPr>
           <w:sz w:val="28"/>
           <w:szCs w:val="28"/>
-          <w:u w:val="single"/>
-          <w:lang w:val="en-US"/>
-        </w:rPr>
-      </w:pPr>
-      <w:r>
-        <w:rPr>
-          <w:sz w:val="28"/>
-          <w:szCs w:val="28"/>
-          <w:u w:val="single"/>
-          <w:lang w:val="en-US"/>
-        </w:rPr>
-        <w:t>Login/Signup</w:t>
-      </w:r>
-      <w:r>
-        <w:rPr>
-          <w:sz w:val="28"/>
-          <w:szCs w:val="28"/>
-          <w:u w:val="single"/>
-          <w:lang w:val="en-US"/>
-        </w:rPr>
-        <w:t>:</w:t>
-      </w:r>
-    </w:p>
-    <w:p>
-      <w:pPr>
-        <w:pStyle w:val="ListParagraph"/>
-        <w:rPr>
-          <w:sz w:val="28"/>
-          <w:szCs w:val="28"/>
-          <w:lang w:val="en-US"/>
-        </w:rPr>
-      </w:pPr>
-      <w:r>
-        <w:rPr>
-          <w:sz w:val="28"/>
-          <w:szCs w:val="28"/>
-          <w:lang w:val="en-US"/>
-        </w:rPr>
-        <w:t>--</w:t>
-      </w:r>
-      <w:r>
-        <w:rPr>
-          <w:sz w:val="28"/>
-          <w:szCs w:val="28"/>
-          <w:lang w:val="en-US"/>
-        </w:rPr>
-        <w:t>As a passenger</w:t>
-      </w:r>
-      <w:r>
-        <w:rPr>
-          <w:sz w:val="28"/>
-          <w:szCs w:val="28"/>
-          <w:lang w:val="en-US"/>
-        </w:rPr>
-        <w:t xml:space="preserve">, I can log in or sign up to the system </w:t>
-      </w:r>
-      <w:r>
-        <w:rPr>
-          <w:sz w:val="28"/>
-          <w:szCs w:val="28"/>
-          <w:lang w:val="en-US"/>
-        </w:rPr>
-        <w:t xml:space="preserve">, so that I can </w:t>
-      </w:r>
-      <w:r>
-        <w:rPr>
-          <w:sz w:val="28"/>
-          <w:szCs w:val="28"/>
-          <w:lang w:val="en-US"/>
-        </w:rPr>
-        <w:t>continue to search/book/cancel flights</w:t>
-      </w:r>
-      <w:r>
-        <w:rPr>
-          <w:sz w:val="28"/>
-          <w:szCs w:val="28"/>
-          <w:lang w:val="en-US"/>
-        </w:rPr>
-        <w:t xml:space="preserve"> in the webpage.</w:t>
-      </w:r>
-    </w:p>
-    <w:p>
-      <w:pPr>
-        <w:pStyle w:val="ListParagraph"/>
-        <w:rPr>
-          <w:sz w:val="28"/>
-          <w:szCs w:val="28"/>
-          <w:lang w:val="en-US"/>
-        </w:rPr>
-      </w:pPr>
-      <w:r>
-        <w:rPr>
-          <w:sz w:val="28"/>
-          <w:szCs w:val="28"/>
-          <w:lang w:val="en-US"/>
-        </w:rPr>
-        <w:t>--</w:t>
-      </w:r>
-      <w:r>
-        <w:rPr>
-          <w:sz w:val="28"/>
-          <w:szCs w:val="28"/>
-          <w:u w:val="single"/>
-          <w:lang w:val="en-US"/>
-        </w:rPr>
-        <w:t>Textual Description</w:t>
-      </w:r>
-      <w:r>
-        <w:rPr>
-          <w:sz w:val="28"/>
-          <w:szCs w:val="28"/>
-          <w:lang w:val="en-US"/>
-        </w:rPr>
-        <w:t>:</w:t>
-      </w:r>
-      <w:r>
-        <w:rPr>
-          <w:sz w:val="28"/>
-          <w:szCs w:val="28"/>
-          <w:lang w:val="en-US"/>
-        </w:rPr>
-        <w:t xml:space="preserve"> The passenger will select the menu button </w:t>
-      </w:r>
-      <w:r>
-        <w:rPr>
-          <w:sz w:val="28"/>
-          <w:szCs w:val="28"/>
-          <w:lang w:val="en-US"/>
-        </w:rPr>
-        <w:t>on the top of the page</w:t>
-      </w:r>
-      <w:r>
-        <w:rPr>
-          <w:sz w:val="28"/>
-          <w:szCs w:val="28"/>
-          <w:lang w:val="en-US"/>
-        </w:rPr>
-        <w:t xml:space="preserve">, he/she will have choices of Log in/Sign up, </w:t>
-      </w:r>
-      <w:r>
-        <w:rPr>
-          <w:sz w:val="28"/>
-          <w:szCs w:val="28"/>
-          <w:lang w:val="en-US"/>
-        </w:rPr>
-        <w:t xml:space="preserve">depends on </w:t>
-      </w:r>
-      <w:r>
-        <w:rPr>
-          <w:sz w:val="28"/>
-          <w:szCs w:val="28"/>
-          <w:lang w:val="en-US"/>
-        </w:rPr>
-        <w:lastRenderedPageBreak/>
-        <w:t xml:space="preserve">the </w:t>
-      </w:r>
-      <w:r>
-        <w:rPr>
-          <w:sz w:val="28"/>
-          <w:szCs w:val="28"/>
-          <w:lang w:val="en-US"/>
-        </w:rPr>
-        <w:t>current situation of the passenger he/she will choose on of the two too continue.</w:t>
-      </w:r>
-    </w:p>
-    <w:p>
-      <w:pPr>
-        <w:pStyle w:val="ListParagraph"/>
+          <w:lang w:val="en-US"/>
+        </w:rPr>
+      </w:pPr>
+      <w:r>
+        <w:rPr>
+          <w:sz w:val="28"/>
+          <w:szCs w:val="28"/>
+          <w:lang w:val="en-US"/>
+        </w:rPr>
+        <w:t xml:space="preserve">As a passenger based on these search terms , I will be able to see a list of all the available flights that meets </w:t>
+      </w:r>
+      <w:r>
+        <w:rPr>
+          <w:sz w:val="28"/>
+          <w:szCs w:val="28"/>
+          <w:lang w:val="en-US"/>
+        </w:rPr>
+        <w:t>those search terms</w:t>
+      </w:r>
+    </w:p>
+    <w:p>
+      <w:pPr>
+        <w:pStyle w:val="ListParagraph"/>
+        <w:rPr>
+          <w:sz w:val="28"/>
+          <w:szCs w:val="28"/>
+          <w:lang w:val="en-US"/>
+        </w:rPr>
+      </w:pPr>
+    </w:p>
+    <w:p>
+      <w:pPr>
+        <w:rPr>
+          <w:sz w:val="28"/>
+          <w:szCs w:val="28"/>
+          <w:lang w:val="en-US"/>
+        </w:rPr>
+      </w:pPr>
+    </w:p>
+    <w:p>
+      <w:pPr>
+        <w:rPr>
+          <w:sz w:val="28"/>
+          <w:szCs w:val="28"/>
+          <w:lang w:val="en-US"/>
+        </w:rPr>
+      </w:pPr>
+    </w:p>
+    <w:p>
+      <w:pPr>
         <w:rPr>
           <w:sz w:val="28"/>
           <w:szCs w:val="28"/>
@@ -1498,6 +1006,743 @@
           <w:u w:val="single"/>
           <w:lang w:val="en-US"/>
         </w:rPr>
+        <w:t>Book Flight</w:t>
+      </w:r>
+      <w:r>
+        <w:rPr>
+          <w:sz w:val="28"/>
+          <w:szCs w:val="28"/>
+          <w:u w:val="single"/>
+          <w:lang w:val="en-US"/>
+        </w:rPr>
+        <w:t>:</w:t>
+      </w:r>
+    </w:p>
+    <w:p>
+      <w:pPr>
+        <w:pStyle w:val="ListParagraph"/>
+        <w:rPr>
+          <w:sz w:val="28"/>
+          <w:szCs w:val="28"/>
+          <w:lang w:val="en-US"/>
+        </w:rPr>
+      </w:pPr>
+      <w:r>
+        <w:rPr>
+          <w:sz w:val="28"/>
+          <w:szCs w:val="28"/>
+          <w:lang w:val="en-US"/>
+        </w:rPr>
+        <w:t>--</w:t>
+      </w:r>
+      <w:r>
+        <w:rPr>
+          <w:sz w:val="28"/>
+          <w:szCs w:val="28"/>
+          <w:lang w:val="en-US"/>
+        </w:rPr>
+        <w:t>As a</w:t>
+      </w:r>
+      <w:r>
+        <w:rPr>
+          <w:sz w:val="28"/>
+          <w:szCs w:val="28"/>
+          <w:lang w:val="en-US"/>
+        </w:rPr>
+        <w:t xml:space="preserve"> passenger</w:t>
+      </w:r>
+      <w:r>
+        <w:rPr>
+          <w:sz w:val="28"/>
+          <w:szCs w:val="28"/>
+          <w:lang w:val="en-US"/>
+        </w:rPr>
+        <w:t xml:space="preserve"> I</w:t>
+      </w:r>
+      <w:r>
+        <w:rPr>
+          <w:sz w:val="28"/>
+          <w:szCs w:val="28"/>
+          <w:lang w:val="en-US"/>
+        </w:rPr>
+        <w:t xml:space="preserve"> can book a flight by</w:t>
+      </w:r>
+      <w:r>
+        <w:rPr>
+          <w:sz w:val="28"/>
+          <w:szCs w:val="28"/>
+          <w:lang w:val="en-US"/>
+        </w:rPr>
+        <w:t xml:space="preserve"> select</w:t>
+      </w:r>
+      <w:r>
+        <w:rPr>
+          <w:sz w:val="28"/>
+          <w:szCs w:val="28"/>
+          <w:lang w:val="en-US"/>
+        </w:rPr>
+        <w:t xml:space="preserve">ing </w:t>
+      </w:r>
+      <w:r>
+        <w:rPr>
+          <w:sz w:val="28"/>
+          <w:szCs w:val="28"/>
+          <w:lang w:val="en-US"/>
+        </w:rPr>
+        <w:t xml:space="preserve">a flight from the list, </w:t>
+      </w:r>
+      <w:r>
+        <w:rPr>
+          <w:sz w:val="28"/>
+          <w:szCs w:val="28"/>
+          <w:lang w:val="en-US"/>
+        </w:rPr>
+        <w:t>you have to</w:t>
+      </w:r>
+      <w:r>
+        <w:rPr>
+          <w:sz w:val="28"/>
+          <w:szCs w:val="28"/>
+          <w:lang w:val="en-US"/>
+        </w:rPr>
+        <w:t xml:space="preserve"> provide personal information and payment details, </w:t>
+      </w:r>
+      <w:r>
+        <w:rPr>
+          <w:sz w:val="28"/>
+          <w:szCs w:val="28"/>
+          <w:lang w:val="en-US"/>
+        </w:rPr>
+        <w:t>so</w:t>
+      </w:r>
+      <w:r>
+        <w:rPr>
+          <w:sz w:val="28"/>
+          <w:szCs w:val="28"/>
+          <w:lang w:val="en-US"/>
+        </w:rPr>
+        <w:t xml:space="preserve"> the system </w:t>
+      </w:r>
+      <w:r>
+        <w:rPr>
+          <w:sz w:val="28"/>
+          <w:szCs w:val="28"/>
+          <w:lang w:val="en-US"/>
+        </w:rPr>
+        <w:t xml:space="preserve">can </w:t>
+      </w:r>
+      <w:r>
+        <w:rPr>
+          <w:sz w:val="28"/>
+          <w:szCs w:val="28"/>
+          <w:lang w:val="en-US"/>
+        </w:rPr>
+        <w:t>confirm the booking and issue a ticket.</w:t>
+      </w:r>
+    </w:p>
+    <w:p>
+      <w:pPr>
+        <w:pStyle w:val="ListParagraph"/>
+        <w:rPr>
+          <w:sz w:val="28"/>
+          <w:szCs w:val="28"/>
+          <w:lang w:val="en-US"/>
+        </w:rPr>
+      </w:pPr>
+      <w:r>
+        <w:rPr>
+          <w:sz w:val="28"/>
+          <w:szCs w:val="28"/>
+          <w:lang w:val="en-US"/>
+        </w:rPr>
+        <w:t>--</w:t>
+      </w:r>
+      <w:r>
+        <w:rPr>
+          <w:sz w:val="28"/>
+          <w:szCs w:val="28"/>
+          <w:u w:val="single"/>
+          <w:lang w:val="en-US"/>
+        </w:rPr>
+        <w:t>Textual Description</w:t>
+      </w:r>
+      <w:r>
+        <w:rPr>
+          <w:sz w:val="28"/>
+          <w:szCs w:val="28"/>
+          <w:lang w:val="en-US"/>
+        </w:rPr>
+        <w:t xml:space="preserve">: </w:t>
+      </w:r>
+      <w:r>
+        <w:rPr>
+          <w:sz w:val="28"/>
+          <w:szCs w:val="28"/>
+          <w:lang w:val="en-US"/>
+        </w:rPr>
+        <w:t xml:space="preserve">The passenger </w:t>
+      </w:r>
+      <w:r>
+        <w:rPr>
+          <w:sz w:val="28"/>
+          <w:szCs w:val="28"/>
+          <w:lang w:val="en-US"/>
+        </w:rPr>
+        <w:t>selects a flight from the list, insert its personal information and payment details</w:t>
+      </w:r>
+      <w:r>
+        <w:rPr>
+          <w:sz w:val="28"/>
+          <w:szCs w:val="28"/>
+          <w:lang w:val="en-US"/>
+        </w:rPr>
+        <w:t>, the system retrieves the information and books the flight , sending feedback later on.</w:t>
+      </w:r>
+    </w:p>
+    <w:p>
+      <w:pPr>
+        <w:pStyle w:val="ListParagraph"/>
+        <w:rPr>
+          <w:sz w:val="28"/>
+          <w:szCs w:val="28"/>
+          <w:u w:val="single"/>
+          <w:lang w:val="en-US"/>
+        </w:rPr>
+      </w:pPr>
+      <w:r>
+        <w:rPr>
+          <w:sz w:val="28"/>
+          <w:szCs w:val="28"/>
+          <w:lang w:val="en-US"/>
+        </w:rPr>
+        <w:t>--</w:t>
+      </w:r>
+      <w:r>
+        <w:rPr>
+          <w:sz w:val="28"/>
+          <w:szCs w:val="28"/>
+          <w:u w:val="single"/>
+          <w:lang w:val="en-US"/>
+        </w:rPr>
+        <w:t>Breakdown:</w:t>
+      </w:r>
+    </w:p>
+    <w:p>
+      <w:pPr>
+        <w:pStyle w:val="ListParagraph"/>
+        <w:rPr>
+          <w:sz w:val="28"/>
+          <w:szCs w:val="28"/>
+          <w:lang w:val="en-US"/>
+        </w:rPr>
+      </w:pPr>
+    </w:p>
+    <w:p>
+      <w:pPr>
+        <w:pStyle w:val="ListParagraph"/>
+        <w:rPr>
+          <w:sz w:val="28"/>
+          <w:szCs w:val="28"/>
+          <w:lang w:val="en-US"/>
+        </w:rPr>
+      </w:pPr>
+    </w:p>
+    <w:p>
+      <w:pPr>
+        <w:pStyle w:val="ListParagraph"/>
+        <w:numPr>
+          <w:ilvl w:val="0"/>
+          <w:numId w:val="1"/>
+        </w:numPr>
+        <w:rPr>
+          <w:sz w:val="28"/>
+          <w:szCs w:val="28"/>
+          <w:u w:val="single"/>
+          <w:lang w:val="en-US"/>
+        </w:rPr>
+      </w:pPr>
+      <w:r>
+        <w:rPr>
+          <w:sz w:val="28"/>
+          <w:szCs w:val="28"/>
+          <w:u w:val="single"/>
+          <w:lang w:val="en-US"/>
+        </w:rPr>
+        <w:t>Cancel Reservation:</w:t>
+      </w:r>
+    </w:p>
+    <w:p>
+      <w:pPr>
+        <w:pStyle w:val="ListParagraph"/>
+        <w:rPr>
+          <w:sz w:val="28"/>
+          <w:szCs w:val="28"/>
+          <w:lang w:val="en-US"/>
+        </w:rPr>
+      </w:pPr>
+      <w:r>
+        <w:rPr>
+          <w:sz w:val="28"/>
+          <w:szCs w:val="28"/>
+          <w:lang w:val="en-US"/>
+        </w:rPr>
+        <w:t>--</w:t>
+      </w:r>
+      <w:r>
+        <w:rPr>
+          <w:sz w:val="28"/>
+          <w:szCs w:val="28"/>
+          <w:lang w:val="en-US"/>
+        </w:rPr>
+        <w:t xml:space="preserve">As a </w:t>
+      </w:r>
+      <w:r>
+        <w:rPr>
+          <w:sz w:val="28"/>
+          <w:szCs w:val="28"/>
+          <w:lang w:val="en-US"/>
+        </w:rPr>
+        <w:t>passenger</w:t>
+      </w:r>
+      <w:r>
+        <w:rPr>
+          <w:sz w:val="28"/>
+          <w:szCs w:val="28"/>
+          <w:lang w:val="en-US"/>
+        </w:rPr>
+        <w:t xml:space="preserve"> </w:t>
+      </w:r>
+      <w:proofErr w:type="spellStart"/>
+      <w:r>
+        <w:rPr>
+          <w:sz w:val="28"/>
+          <w:szCs w:val="28"/>
+          <w:lang w:val="en-US"/>
+        </w:rPr>
+        <w:t>i</w:t>
+      </w:r>
+      <w:proofErr w:type="spellEnd"/>
+      <w:r>
+        <w:rPr>
+          <w:sz w:val="28"/>
+          <w:szCs w:val="28"/>
+          <w:lang w:val="en-US"/>
+        </w:rPr>
+        <w:t xml:space="preserve"> can cancel an existing flight reservation</w:t>
+      </w:r>
+      <w:r>
+        <w:rPr>
+          <w:sz w:val="28"/>
+          <w:szCs w:val="28"/>
+          <w:lang w:val="en-US"/>
+        </w:rPr>
+        <w:t xml:space="preserve"> by</w:t>
+      </w:r>
+      <w:r>
+        <w:rPr>
+          <w:sz w:val="28"/>
+          <w:szCs w:val="28"/>
+          <w:lang w:val="en-US"/>
+        </w:rPr>
+        <w:t xml:space="preserve"> log</w:t>
+      </w:r>
+      <w:r>
+        <w:rPr>
+          <w:sz w:val="28"/>
+          <w:szCs w:val="28"/>
+          <w:lang w:val="en-US"/>
+        </w:rPr>
+        <w:t xml:space="preserve">ging </w:t>
+      </w:r>
+      <w:r>
+        <w:rPr>
+          <w:sz w:val="28"/>
+          <w:szCs w:val="28"/>
+          <w:lang w:val="en-US"/>
+        </w:rPr>
+        <w:t xml:space="preserve">into </w:t>
+      </w:r>
+      <w:r>
+        <w:rPr>
+          <w:sz w:val="28"/>
+          <w:szCs w:val="28"/>
+          <w:lang w:val="en-US"/>
+        </w:rPr>
+        <w:t>my</w:t>
+      </w:r>
+      <w:r>
+        <w:rPr>
+          <w:sz w:val="28"/>
+          <w:szCs w:val="28"/>
+          <w:lang w:val="en-US"/>
+        </w:rPr>
+        <w:t xml:space="preserve"> account</w:t>
+      </w:r>
+      <w:r>
+        <w:rPr>
+          <w:sz w:val="28"/>
+          <w:szCs w:val="28"/>
+          <w:lang w:val="en-US"/>
+        </w:rPr>
+        <w:t xml:space="preserve">, </w:t>
+      </w:r>
+      <w:r>
+        <w:rPr>
+          <w:sz w:val="28"/>
+          <w:szCs w:val="28"/>
+          <w:lang w:val="en-US"/>
+        </w:rPr>
+        <w:t>then</w:t>
+      </w:r>
+      <w:r>
+        <w:rPr>
+          <w:sz w:val="28"/>
+          <w:szCs w:val="28"/>
+          <w:lang w:val="en-US"/>
+        </w:rPr>
+        <w:t xml:space="preserve"> select the reservation to cancel</w:t>
+      </w:r>
+      <w:r>
+        <w:rPr>
+          <w:sz w:val="28"/>
+          <w:szCs w:val="28"/>
+          <w:lang w:val="en-US"/>
+        </w:rPr>
+        <w:t xml:space="preserve"> </w:t>
+      </w:r>
+      <w:r>
+        <w:rPr>
+          <w:sz w:val="28"/>
+          <w:szCs w:val="28"/>
+          <w:lang w:val="en-US"/>
+        </w:rPr>
+        <w:t>, so</w:t>
+      </w:r>
+      <w:r>
+        <w:rPr>
+          <w:sz w:val="28"/>
+          <w:szCs w:val="28"/>
+          <w:lang w:val="en-US"/>
+        </w:rPr>
+        <w:t xml:space="preserve"> </w:t>
+      </w:r>
+      <w:r>
+        <w:rPr>
+          <w:sz w:val="28"/>
+          <w:szCs w:val="28"/>
+          <w:lang w:val="en-US"/>
+        </w:rPr>
+        <w:t xml:space="preserve">that </w:t>
+      </w:r>
+      <w:r>
+        <w:rPr>
+          <w:sz w:val="28"/>
+          <w:szCs w:val="28"/>
+          <w:lang w:val="en-US"/>
+        </w:rPr>
+        <w:t>t</w:t>
+      </w:r>
+      <w:r>
+        <w:rPr>
+          <w:sz w:val="28"/>
+          <w:szCs w:val="28"/>
+          <w:lang w:val="en-US"/>
+        </w:rPr>
+        <w:t>he system</w:t>
+      </w:r>
+      <w:r>
+        <w:rPr>
+          <w:sz w:val="28"/>
+          <w:szCs w:val="28"/>
+          <w:lang w:val="en-US"/>
+        </w:rPr>
+        <w:t xml:space="preserve"> will</w:t>
+      </w:r>
+      <w:r>
+        <w:rPr>
+          <w:sz w:val="28"/>
+          <w:szCs w:val="28"/>
+          <w:lang w:val="en-US"/>
+        </w:rPr>
+        <w:t xml:space="preserve"> cancel the reservation and process any refunds</w:t>
+      </w:r>
+      <w:r>
+        <w:rPr>
+          <w:sz w:val="28"/>
+          <w:szCs w:val="28"/>
+          <w:lang w:val="en-US"/>
+        </w:rPr>
+        <w:t>.</w:t>
+      </w:r>
+    </w:p>
+    <w:p>
+      <w:pPr>
+        <w:pStyle w:val="ListParagraph"/>
+        <w:rPr>
+          <w:sz w:val="28"/>
+          <w:szCs w:val="28"/>
+          <w:lang w:val="en-US"/>
+        </w:rPr>
+      </w:pPr>
+      <w:r>
+        <w:rPr>
+          <w:sz w:val="28"/>
+          <w:szCs w:val="28"/>
+          <w:lang w:val="en-US"/>
+        </w:rPr>
+        <w:t>--</w:t>
+      </w:r>
+      <w:r>
+        <w:rPr>
+          <w:sz w:val="28"/>
+          <w:szCs w:val="28"/>
+          <w:u w:val="single"/>
+          <w:lang w:val="en-US"/>
+        </w:rPr>
+        <w:t>Textual Description</w:t>
+      </w:r>
+      <w:r>
+        <w:rPr>
+          <w:sz w:val="28"/>
+          <w:szCs w:val="28"/>
+          <w:lang w:val="en-US"/>
+        </w:rPr>
+        <w:t xml:space="preserve">: </w:t>
+      </w:r>
+      <w:r>
+        <w:rPr>
+          <w:sz w:val="28"/>
+          <w:szCs w:val="28"/>
+          <w:lang w:val="en-US"/>
+        </w:rPr>
+        <w:t xml:space="preserve">The passenger can cancel the existing flight he/she </w:t>
+      </w:r>
+      <w:r>
+        <w:rPr>
+          <w:sz w:val="28"/>
+          <w:szCs w:val="28"/>
+          <w:lang w:val="en-US"/>
+        </w:rPr>
+        <w:t>booked , and the system will return refunds.</w:t>
+      </w:r>
+    </w:p>
+    <w:p>
+      <w:pPr>
+        <w:pStyle w:val="ListParagraph"/>
+        <w:rPr>
+          <w:sz w:val="28"/>
+          <w:szCs w:val="28"/>
+          <w:lang w:val="en-US"/>
+        </w:rPr>
+      </w:pPr>
+    </w:p>
+    <w:p>
+      <w:pPr>
+        <w:pStyle w:val="ListParagraph"/>
+        <w:numPr>
+          <w:ilvl w:val="0"/>
+          <w:numId w:val="1"/>
+        </w:numPr>
+        <w:rPr>
+          <w:sz w:val="28"/>
+          <w:szCs w:val="28"/>
+          <w:u w:val="single"/>
+          <w:lang w:val="en-US"/>
+        </w:rPr>
+      </w:pPr>
+      <w:r>
+        <w:rPr>
+          <w:sz w:val="28"/>
+          <w:szCs w:val="28"/>
+          <w:u w:val="single"/>
+          <w:lang w:val="en-US"/>
+        </w:rPr>
+        <w:t>Login/Signup</w:t>
+      </w:r>
+      <w:r>
+        <w:rPr>
+          <w:sz w:val="28"/>
+          <w:szCs w:val="28"/>
+          <w:u w:val="single"/>
+          <w:lang w:val="en-US"/>
+        </w:rPr>
+        <w:t>:</w:t>
+      </w:r>
+    </w:p>
+    <w:p>
+      <w:pPr>
+        <w:pStyle w:val="ListParagraph"/>
+        <w:rPr>
+          <w:sz w:val="28"/>
+          <w:szCs w:val="28"/>
+          <w:lang w:val="en-US"/>
+        </w:rPr>
+      </w:pPr>
+      <w:r>
+        <w:rPr>
+          <w:sz w:val="28"/>
+          <w:szCs w:val="28"/>
+          <w:lang w:val="en-US"/>
+        </w:rPr>
+        <w:t>--</w:t>
+      </w:r>
+      <w:r>
+        <w:rPr>
+          <w:sz w:val="28"/>
+          <w:szCs w:val="28"/>
+          <w:lang w:val="en-US"/>
+        </w:rPr>
+        <w:t>As a passenger</w:t>
+      </w:r>
+      <w:r>
+        <w:rPr>
+          <w:sz w:val="28"/>
+          <w:szCs w:val="28"/>
+          <w:lang w:val="en-US"/>
+        </w:rPr>
+        <w:t xml:space="preserve">, I can log in or sign up to the system </w:t>
+      </w:r>
+      <w:r>
+        <w:rPr>
+          <w:sz w:val="28"/>
+          <w:szCs w:val="28"/>
+          <w:lang w:val="en-US"/>
+        </w:rPr>
+        <w:t xml:space="preserve">, so that I can </w:t>
+      </w:r>
+      <w:r>
+        <w:rPr>
+          <w:sz w:val="28"/>
+          <w:szCs w:val="28"/>
+          <w:lang w:val="en-US"/>
+        </w:rPr>
+        <w:t>continue to search/book/cancel flights</w:t>
+      </w:r>
+      <w:r>
+        <w:rPr>
+          <w:sz w:val="28"/>
+          <w:szCs w:val="28"/>
+          <w:lang w:val="en-US"/>
+        </w:rPr>
+        <w:t xml:space="preserve"> in the webpage.</w:t>
+      </w:r>
+    </w:p>
+    <w:p>
+      <w:pPr>
+        <w:pStyle w:val="ListParagraph"/>
+        <w:rPr>
+          <w:sz w:val="28"/>
+          <w:szCs w:val="28"/>
+          <w:lang w:val="en-US"/>
+        </w:rPr>
+      </w:pPr>
+      <w:r>
+        <w:rPr>
+          <w:sz w:val="28"/>
+          <w:szCs w:val="28"/>
+          <w:lang w:val="en-US"/>
+        </w:rPr>
+        <w:t>--</w:t>
+      </w:r>
+      <w:r>
+        <w:rPr>
+          <w:sz w:val="28"/>
+          <w:szCs w:val="28"/>
+          <w:u w:val="single"/>
+          <w:lang w:val="en-US"/>
+        </w:rPr>
+        <w:t>Textual Description</w:t>
+      </w:r>
+      <w:r>
+        <w:rPr>
+          <w:sz w:val="28"/>
+          <w:szCs w:val="28"/>
+          <w:lang w:val="en-US"/>
+        </w:rPr>
+        <w:t xml:space="preserve">: The passenger will select the menu button </w:t>
+      </w:r>
+      <w:r>
+        <w:rPr>
+          <w:sz w:val="28"/>
+          <w:szCs w:val="28"/>
+          <w:lang w:val="en-US"/>
+        </w:rPr>
+        <w:t>on the top of the page</w:t>
+      </w:r>
+      <w:r>
+        <w:rPr>
+          <w:sz w:val="28"/>
+          <w:szCs w:val="28"/>
+          <w:lang w:val="en-US"/>
+        </w:rPr>
+        <w:t xml:space="preserve">, he/she will have choices of Log in/Sign up, </w:t>
+      </w:r>
+      <w:r>
+        <w:rPr>
+          <w:sz w:val="28"/>
+          <w:szCs w:val="28"/>
+          <w:lang w:val="en-US"/>
+        </w:rPr>
+        <w:t xml:space="preserve">depends on the </w:t>
+      </w:r>
+      <w:r>
+        <w:rPr>
+          <w:sz w:val="28"/>
+          <w:szCs w:val="28"/>
+          <w:lang w:val="en-US"/>
+        </w:rPr>
+        <w:t xml:space="preserve">current situation of the passenger he/she will choose </w:t>
+      </w:r>
+      <w:proofErr w:type="spellStart"/>
+      <w:r>
+        <w:rPr>
+          <w:sz w:val="28"/>
+          <w:szCs w:val="28"/>
+          <w:lang w:val="en-US"/>
+        </w:rPr>
+        <w:t>on</w:t>
+      </w:r>
+      <w:proofErr w:type="spellEnd"/>
+      <w:r>
+        <w:rPr>
+          <w:sz w:val="28"/>
+          <w:szCs w:val="28"/>
+          <w:lang w:val="en-US"/>
+        </w:rPr>
+        <w:t xml:space="preserve"> of the two too continue.</w:t>
+      </w:r>
+    </w:p>
+    <w:p>
+      <w:pPr>
+        <w:pStyle w:val="ListParagraph"/>
+        <w:rPr>
+          <w:sz w:val="28"/>
+          <w:szCs w:val="28"/>
+          <w:lang w:val="en-US"/>
+        </w:rPr>
+      </w:pPr>
+    </w:p>
+    <w:p>
+      <w:pPr>
+        <w:pStyle w:val="ListParagraph"/>
+        <w:numPr>
+          <w:ilvl w:val="0"/>
+          <w:numId w:val="1"/>
+        </w:numPr>
+        <w:rPr>
+          <w:sz w:val="28"/>
+          <w:szCs w:val="28"/>
+          <w:u w:val="single"/>
+          <w:lang w:val="en-US"/>
+        </w:rPr>
+      </w:pPr>
+      <w:r>
+        <w:rPr>
+          <w:sz w:val="28"/>
+          <w:szCs w:val="28"/>
+          <w:u w:val="single"/>
+          <w:lang w:val="en-US"/>
+        </w:rPr>
         <w:t>Edit Profile:</w:t>
       </w:r>
     </w:p>
@@ -1583,15 +1828,7 @@
           <w:szCs w:val="28"/>
           <w:lang w:val="en-US"/>
         </w:rPr>
-        <w:t>:</w:t>
-      </w:r>
-      <w:r>
-        <w:rPr>
-          <w:sz w:val="28"/>
-          <w:szCs w:val="28"/>
-          <w:lang w:val="en-US"/>
-        </w:rPr>
-        <w:t xml:space="preserve"> The passenger can </w:t>
+        <w:t xml:space="preserve">: The passenger can </w:t>
       </w:r>
       <w:r>
         <w:rPr>
@@ -1908,6 +2145,7 @@
         </w:rPr>
         <w:t xml:space="preserve">later on </w:t>
       </w:r>
+      <w:proofErr w:type="spellStart"/>
       <w:r>
         <w:rPr>
           <w:sz w:val="28"/>
@@ -1916,6 +2154,7 @@
         </w:rPr>
         <w:t>i</w:t>
       </w:r>
+      <w:proofErr w:type="spellEnd"/>
       <w:r>
         <w:rPr>
           <w:sz w:val="28"/>
@@ -1940,6 +2179,7 @@
           <w:szCs w:val="28"/>
           <w:lang w:val="en-US"/>
         </w:rPr>
+        <w:lastRenderedPageBreak/>
         <w:t>--</w:t>
       </w:r>
       <w:r>
@@ -1957,15 +2197,7 @@
           <w:szCs w:val="28"/>
           <w:lang w:val="en-US"/>
         </w:rPr>
-        <w:t>:</w:t>
-      </w:r>
-      <w:r>
-        <w:rPr>
-          <w:sz w:val="28"/>
-          <w:szCs w:val="28"/>
-          <w:lang w:val="en-US"/>
-        </w:rPr>
-        <w:t xml:space="preserve"> The administrator </w:t>
+        <w:t xml:space="preserve">: The administrator </w:t>
       </w:r>
       <w:r>
         <w:rPr>
@@ -2344,6 +2576,7 @@
         </w:rPr>
         <w:t>,</w:t>
       </w:r>
+      <w:proofErr w:type="spellStart"/>
       <w:r>
         <w:rPr>
           <w:sz w:val="28"/>
@@ -2352,6 +2585,7 @@
         </w:rPr>
         <w:t>i</w:t>
       </w:r>
+      <w:proofErr w:type="spellEnd"/>
       <w:r>
         <w:rPr>
           <w:sz w:val="28"/>
@@ -2743,7 +2977,6 @@
           <w:u w:val="single"/>
           <w:lang w:val="en-US"/>
         </w:rPr>
-        <w:lastRenderedPageBreak/>
         <w:t>GRAPH</w:t>
       </w:r>
       <w:r>
@@ -2783,6 +3016,7 @@
           <w:szCs w:val="28"/>
           <w:lang w:val="en-US"/>
         </w:rPr>
+        <w:lastRenderedPageBreak/>
         <w:drawing>
           <wp:inline distT="0" distB="0" distL="0" distR="0" wp14:anchorId="26B89CFE" wp14:editId="6621A44B">
             <wp:extent cx="8517501" cy="6000115"/>
@@ -4883,7 +5117,7 @@
   <w:abstractNum w:abstractNumId="2" w15:restartNumberingAfterBreak="0">
     <w:nsid w:val="0CE85F32"/>
     <w:multiLevelType w:val="hybridMultilevel"/>
-    <w:tmpl w:val="0616BDB0"/>
+    <w:tmpl w:val="4D28765E"/>
     <w:lvl w:ilvl="0" w:tplc="10000001">
       <w:start w:val="1"/>
       <w:numFmt w:val="bullet"/>

</xml_diff>